<commit_message>
I forgot to commit all these new files and notes that I created on my own. After so many days it clicked to mind that I should commit them, so now I'm doing that, lol
</commit_message>
<xml_diff>
--- a/Assignments/Ep-1-Assignment-1/Chapter 01 Assignment.docx
+++ b/Assignments/Ep-1-Assignment-1/Chapter 01 Assignment.docx
@@ -1,6 +1,6 @@
 
 <file path=word/document.xml><?xml version="1.0" encoding="utf-8"?>
-<w:document xmlns:wpc="http://schemas.microsoft.com/office/word/2010/wordprocessingCanvas" xmlns:cx="http://schemas.microsoft.com/office/drawing/2014/chartex" xmlns:cx1="http://schemas.microsoft.com/office/drawing/2015/9/8/chartex" xmlns:cx2="http://schemas.microsoft.com/office/drawing/2015/10/21/chartex" xmlns:cx3="http://schemas.microsoft.com/office/drawing/2016/5/9/chartex" xmlns:cx4="http://schemas.microsoft.com/office/drawing/2016/5/10/chartex" xmlns:cx5="http://schemas.microsoft.com/office/drawing/2016/5/11/chartex" xmlns:cx6="http://schemas.microsoft.com/office/drawing/2016/5/12/chartex" xmlns:cx7="http://schemas.microsoft.com/office/drawing/2016/5/13/chartex" xmlns:cx8="http://schemas.microsoft.com/office/drawing/2016/5/14/chartex" xmlns:mc="http://schemas.openxmlformats.org/markup-compatibility/2006" xmlns:aink="http://schemas.microsoft.com/office/drawing/2016/ink" xmlns:am3d="http://schemas.microsoft.com/office/drawing/2017/model3d" xmlns:o="urn:schemas-microsoft-com:office:office" xmlns:oel="http://schemas.microsoft.com/office/2019/extlst" xmlns:r="http://schemas.openxmlformats.org/officeDocument/2006/relationships" xmlns:m="http://schemas.openxmlformats.org/officeDocument/2006/math" xmlns:v="urn:schemas-microsoft-com:vml" xmlns:wp14="http://schemas.microsoft.com/office/word/2010/wordprocessingDrawing" xmlns:wp="http://schemas.openxmlformats.org/drawingml/2006/wordprocessingDrawing" xmlns:w10="urn:schemas-microsoft-com:office:word" xmlns:w="http://schemas.openxmlformats.org/wordprocessingml/2006/main" xmlns:w14="http://schemas.microsoft.com/office/word/2010/wordml" xmlns:w15="http://schemas.microsoft.com/office/word/2012/wordml" xmlns:w16cex="http://schemas.microsoft.com/office/word/2018/wordml/cex" xmlns:w16cid="http://schemas.microsoft.com/office/word/2016/wordml/cid" xmlns:w16="http://schemas.microsoft.com/office/word/2018/wordml" xmlns:w16du="http://schemas.microsoft.com/office/word/2023/wordml/word16du" xmlns:w16sdtdh="http://schemas.microsoft.com/office/word/2020/wordml/sdtdatahash" xmlns:w16se="http://schemas.microsoft.com/office/word/2015/wordml/symex" xmlns:wpg="http://schemas.microsoft.com/office/word/2010/wordprocessingGroup" xmlns:wpi="http://schemas.microsoft.com/office/word/2010/wordprocessingInk" xmlns:wne="http://schemas.microsoft.com/office/word/2006/wordml" xmlns:wps="http://schemas.microsoft.com/office/word/2010/wordprocessingShape" mc:Ignorable="w14 w15 w16se w16cid w16 w16cex w16sdtdh w16du wp14">
+<w:document xmlns:wpc="http://schemas.microsoft.com/office/word/2010/wordprocessingCanvas" xmlns:cx="http://schemas.microsoft.com/office/drawing/2014/chartex" xmlns:cx1="http://schemas.microsoft.com/office/drawing/2015/9/8/chartex" xmlns:cx2="http://schemas.microsoft.com/office/drawing/2015/10/21/chartex" xmlns:cx3="http://schemas.microsoft.com/office/drawing/2016/5/9/chartex" xmlns:cx4="http://schemas.microsoft.com/office/drawing/2016/5/10/chartex" xmlns:cx5="http://schemas.microsoft.com/office/drawing/2016/5/11/chartex" xmlns:cx6="http://schemas.microsoft.com/office/drawing/2016/5/12/chartex" xmlns:cx7="http://schemas.microsoft.com/office/drawing/2016/5/13/chartex" xmlns:cx8="http://schemas.microsoft.com/office/drawing/2016/5/14/chartex" xmlns:mc="http://schemas.openxmlformats.org/markup-compatibility/2006" xmlns:aink="http://schemas.microsoft.com/office/drawing/2016/ink" xmlns:am3d="http://schemas.microsoft.com/office/drawing/2017/model3d" xmlns:o="urn:schemas-microsoft-com:office:office" xmlns:oel="http://schemas.microsoft.com/office/2019/extlst" xmlns:r="http://schemas.openxmlformats.org/officeDocument/2006/relationships" xmlns:m="http://schemas.openxmlformats.org/officeDocument/2006/math" xmlns:v="urn:schemas-microsoft-com:vml" xmlns:wp14="http://schemas.microsoft.com/office/word/2010/wordprocessingDrawing" xmlns:wp="http://schemas.openxmlformats.org/drawingml/2006/wordprocessingDrawing" xmlns:w10="urn:schemas-microsoft-com:office:word" xmlns:w="http://schemas.openxmlformats.org/wordprocessingml/2006/main" xmlns:w14="http://schemas.microsoft.com/office/word/2010/wordml" xmlns:w15="http://schemas.microsoft.com/office/word/2012/wordml" xmlns:w16cex="http://schemas.microsoft.com/office/word/2018/wordml/cex" xmlns:w16cid="http://schemas.microsoft.com/office/word/2016/wordml/cid" xmlns:w16="http://schemas.microsoft.com/office/word/2018/wordml" xmlns:w16du="http://schemas.microsoft.com/office/word/2023/wordml/word16du" xmlns:w16sdtdh="http://schemas.microsoft.com/office/word/2020/wordml/sdtdatahash" xmlns:w16sdtfl="http://schemas.microsoft.com/office/word/2024/wordml/sdtformatlock" xmlns:w16se="http://schemas.microsoft.com/office/word/2015/wordml/symex" xmlns:wpg="http://schemas.microsoft.com/office/word/2010/wordprocessingGroup" xmlns:wpi="http://schemas.microsoft.com/office/word/2010/wordprocessingInk" xmlns:wne="http://schemas.microsoft.com/office/word/2006/wordml" xmlns:wps="http://schemas.microsoft.com/office/word/2010/wordprocessingShape" mc:Ignorable="w14 w15 w16se w16cid w16 w16cex w16sdtdh w16sdtfl w16du wp14">
   <w:body>
     <w:p>
       <w:pPr>
@@ -17,21 +17,7 @@
         <w:rPr>
           <w:lang w:val="en-US"/>
         </w:rPr>
-        <w:t xml:space="preserve">What is </w:t>
-      </w:r>
-      <w:proofErr w:type="spellStart"/>
-      <w:r>
-        <w:rPr>
-          <w:lang w:val="en-US"/>
-        </w:rPr>
-        <w:t>emmet</w:t>
-      </w:r>
-      <w:proofErr w:type="spellEnd"/>
-      <w:r>
-        <w:rPr>
-          <w:lang w:val="en-US"/>
-        </w:rPr>
-        <w:t>?</w:t>
+        <w:t>What is emmet?</w:t>
       </w:r>
     </w:p>
     <w:p>
@@ -49,7 +35,7 @@
         <w:rPr>
           <w:lang w:val="en-US"/>
         </w:rPr>
-        <w:t xml:space="preserve">Emmet is a tool used in code editors which helps write code faster. ]By typing short abbreviations and pressing “Tab” key will generate a full code of those abbreviations. </w:t>
+        <w:t xml:space="preserve">Emmet is a tool used in code editors which helps write code faster. By typing short abbreviations and pressing “Tab” key will generate a full code of those abbreviations. </w:t>
       </w:r>
     </w:p>
     <w:p>
@@ -85,21 +71,7 @@
         <w:rPr>
           <w:lang w:val="en-US"/>
         </w:rPr>
-        <w:t xml:space="preserve">A library is a collection of prewritten code snippets that we can use and reuse in our application to make our application function faster. We can plug in libraries for features in our application or we can even build a full fledge application using libraries. Libraries are really </w:t>
-      </w:r>
-      <w:proofErr w:type="gramStart"/>
-      <w:r>
-        <w:rPr>
-          <w:lang w:val="en-US"/>
-        </w:rPr>
-        <w:t>flexible</w:t>
-      </w:r>
-      <w:proofErr w:type="gramEnd"/>
-      <w:r>
-        <w:rPr>
-          <w:lang w:val="en-US"/>
-        </w:rPr>
-        <w:t xml:space="preserve"> and we have to control the code.</w:t>
+        <w:t>A library is a collection of prewritten code snippets that we can use and reuse in our application to make our application function faster. We can plug in libraries for features in our application or we can even build a full fledge application using libraries. Libraries are really flexible and we have to control the code.</w:t>
       </w:r>
     </w:p>
     <w:p>
@@ -153,49 +125,7 @@
         <w:rPr>
           <w:lang w:val="en-US"/>
         </w:rPr>
-        <w:t xml:space="preserve">CDN stands for content delivery network or content distribution network. </w:t>
-      </w:r>
-      <w:proofErr w:type="gramStart"/>
-      <w:r>
-        <w:rPr>
-          <w:lang w:val="en-US"/>
-        </w:rPr>
-        <w:t>Basically</w:t>
-      </w:r>
-      <w:proofErr w:type="gramEnd"/>
-      <w:r>
-        <w:rPr>
-          <w:lang w:val="en-US"/>
-        </w:rPr>
-        <w:t xml:space="preserve"> the use of </w:t>
-      </w:r>
-      <w:proofErr w:type="spellStart"/>
-      <w:r>
-        <w:rPr>
-          <w:lang w:val="en-US"/>
-        </w:rPr>
-        <w:t>cdn</w:t>
-      </w:r>
-      <w:proofErr w:type="spellEnd"/>
-      <w:r>
-        <w:rPr>
-          <w:lang w:val="en-US"/>
-        </w:rPr>
-        <w:t xml:space="preserve"> is to load content faster through our closest server. If </w:t>
-      </w:r>
-      <w:proofErr w:type="gramStart"/>
-      <w:r>
-        <w:rPr>
-          <w:lang w:val="en-US"/>
-        </w:rPr>
-        <w:t>user</w:t>
-      </w:r>
-      <w:proofErr w:type="gramEnd"/>
-      <w:r>
-        <w:rPr>
-          <w:lang w:val="en-US"/>
-        </w:rPr>
-        <w:t xml:space="preserve"> is located far from the server, it will take time to load the data. Instead of that long time what CDN does is store the data in their server which is closer to the user and delivers that data quickly. In technical terms, the primary purpose of CDN is to reduce latency.</w:t>
+        <w:t>CDN stands for content delivery network or content distribution network. Basically the use of cdn is to load content faster through our closest server. If user is located far from the server, it will take time to load the data. Instead of that long time what CDN does is store the data in their server which is closer to the user and delivers that data quickly. In technical terms, the primary purpose of CDN is to reduce latency.</w:t>
       </w:r>
     </w:p>
     <w:p>
@@ -249,35 +179,7 @@
         <w:rPr>
           <w:lang w:val="en-US"/>
         </w:rPr>
-        <w:t xml:space="preserve">What is </w:t>
-      </w:r>
-      <w:proofErr w:type="spellStart"/>
-      <w:r>
-        <w:rPr>
-          <w:lang w:val="en-US"/>
-        </w:rPr>
-        <w:t>crossorigin</w:t>
-      </w:r>
-      <w:proofErr w:type="spellEnd"/>
-      <w:r>
-        <w:rPr>
-          <w:lang w:val="en-US"/>
-        </w:rPr>
-        <w:t xml:space="preserve"> in script </w:t>
-      </w:r>
-      <w:proofErr w:type="spellStart"/>
-      <w:r>
-        <w:rPr>
-          <w:lang w:val="en-US"/>
-        </w:rPr>
-        <w:t>tage</w:t>
-      </w:r>
-      <w:proofErr w:type="spellEnd"/>
-      <w:r>
-        <w:rPr>
-          <w:lang w:val="en-US"/>
-        </w:rPr>
-        <w:t>?</w:t>
+        <w:t>What is crossorigin in script tage?</w:t>
       </w:r>
     </w:p>
     <w:p>
@@ -291,33 +193,11 @@
           <w:lang w:val="en-US"/>
         </w:rPr>
       </w:pPr>
-      <w:proofErr w:type="gramStart"/>
-      <w:r>
-        <w:rPr>
-          <w:lang w:val="en-US"/>
-        </w:rPr>
-        <w:t>Basically</w:t>
-      </w:r>
-      <w:proofErr w:type="gramEnd"/>
-      <w:r>
-        <w:rPr>
-          <w:lang w:val="en-US"/>
-        </w:rPr>
-        <w:t xml:space="preserve"> </w:t>
-      </w:r>
-      <w:proofErr w:type="spellStart"/>
-      <w:r>
-        <w:rPr>
-          <w:lang w:val="en-US"/>
-        </w:rPr>
-        <w:t>crossorigin</w:t>
-      </w:r>
-      <w:proofErr w:type="spellEnd"/>
-      <w:r>
-        <w:rPr>
-          <w:lang w:val="en-US"/>
-        </w:rPr>
-        <w:t xml:space="preserve"> attribute is used when a script on one domain is trying to fetch or interact with resources from another domain.</w:t>
+      <w:r>
+        <w:rPr>
+          <w:lang w:val="en-US"/>
+        </w:rPr>
+        <w:t>Basically crossorigin attribute is used when a script on one domain is trying to fetch or interact with resources from another domain.</w:t>
       </w:r>
     </w:p>
     <w:p>
@@ -331,19 +211,11 @@
           <w:lang w:val="en-US"/>
         </w:rPr>
       </w:pPr>
-      <w:proofErr w:type="spellStart"/>
-      <w:r>
-        <w:rPr>
-          <w:lang w:val="en-US"/>
-        </w:rPr>
-        <w:t>Crossorigin</w:t>
-      </w:r>
-      <w:proofErr w:type="spellEnd"/>
-      <w:r>
-        <w:rPr>
-          <w:lang w:val="en-US"/>
-        </w:rPr>
-        <w:t xml:space="preserve"> can have two values: anonymous and use-credentials</w:t>
+      <w:r>
+        <w:rPr>
+          <w:lang w:val="en-US"/>
+        </w:rPr>
+        <w:t>Crossorigin can have two values: anonymous and use-credentials</w:t>
       </w:r>
     </w:p>
     <w:p>
@@ -397,21 +269,7 @@
         <w:rPr>
           <w:lang w:val="en-US"/>
         </w:rPr>
-        <w:t xml:space="preserve">What is the difference between React and </w:t>
-      </w:r>
-      <w:proofErr w:type="spellStart"/>
-      <w:r>
-        <w:rPr>
-          <w:lang w:val="en-US"/>
-        </w:rPr>
-        <w:t>ReactDOM</w:t>
-      </w:r>
-      <w:proofErr w:type="spellEnd"/>
-      <w:r>
-        <w:rPr>
-          <w:lang w:val="en-US"/>
-        </w:rPr>
-        <w:t>?</w:t>
+        <w:t>What is the difference between React and ReactDOM?</w:t>
       </w:r>
     </w:p>
     <w:p>
@@ -443,19 +301,11 @@
           <w:lang w:val="en-US"/>
         </w:rPr>
       </w:pPr>
-      <w:proofErr w:type="spellStart"/>
-      <w:r>
-        <w:rPr>
-          <w:lang w:val="en-US"/>
-        </w:rPr>
-        <w:t>ReactDOM</w:t>
-      </w:r>
-      <w:proofErr w:type="spellEnd"/>
-      <w:r>
-        <w:rPr>
-          <w:lang w:val="en-US"/>
-        </w:rPr>
-        <w:t xml:space="preserve"> helps us render those components to the DOM.</w:t>
+      <w:r>
+        <w:rPr>
+          <w:lang w:val="en-US"/>
+        </w:rPr>
+        <w:t>ReactDOM helps us render those components to the DOM.</w:t>
       </w:r>
     </w:p>
     <w:p>
@@ -584,7 +434,7 @@
 </file>
 
 <file path=word/numbering.xml><?xml version="1.0" encoding="utf-8"?>
-<w:numbering xmlns:wpc="http://schemas.microsoft.com/office/word/2010/wordprocessingCanvas" xmlns:cx="http://schemas.microsoft.com/office/drawing/2014/chartex" xmlns:cx1="http://schemas.microsoft.com/office/drawing/2015/9/8/chartex" xmlns:cx2="http://schemas.microsoft.com/office/drawing/2015/10/21/chartex" xmlns:cx3="http://schemas.microsoft.com/office/drawing/2016/5/9/chartex" xmlns:cx4="http://schemas.microsoft.com/office/drawing/2016/5/10/chartex" xmlns:cx5="http://schemas.microsoft.com/office/drawing/2016/5/11/chartex" xmlns:cx6="http://schemas.microsoft.com/office/drawing/2016/5/12/chartex" xmlns:cx7="http://schemas.microsoft.com/office/drawing/2016/5/13/chartex" xmlns:cx8="http://schemas.microsoft.com/office/drawing/2016/5/14/chartex" xmlns:mc="http://schemas.openxmlformats.org/markup-compatibility/2006" xmlns:aink="http://schemas.microsoft.com/office/drawing/2016/ink" xmlns:am3d="http://schemas.microsoft.com/office/drawing/2017/model3d" xmlns:o="urn:schemas-microsoft-com:office:office" xmlns:oel="http://schemas.microsoft.com/office/2019/extlst" xmlns:r="http://schemas.openxmlformats.org/officeDocument/2006/relationships" xmlns:m="http://schemas.openxmlformats.org/officeDocument/2006/math" xmlns:v="urn:schemas-microsoft-com:vml" xmlns:wp14="http://schemas.microsoft.com/office/word/2010/wordprocessingDrawing" xmlns:wp="http://schemas.openxmlformats.org/drawingml/2006/wordprocessingDrawing" xmlns:w10="urn:schemas-microsoft-com:office:word" xmlns:w="http://schemas.openxmlformats.org/wordprocessingml/2006/main" xmlns:w14="http://schemas.microsoft.com/office/word/2010/wordml" xmlns:w15="http://schemas.microsoft.com/office/word/2012/wordml" xmlns:w16cex="http://schemas.microsoft.com/office/word/2018/wordml/cex" xmlns:w16cid="http://schemas.microsoft.com/office/word/2016/wordml/cid" xmlns:w16="http://schemas.microsoft.com/office/word/2018/wordml" xmlns:w16du="http://schemas.microsoft.com/office/word/2023/wordml/word16du" xmlns:w16sdtdh="http://schemas.microsoft.com/office/word/2020/wordml/sdtdatahash" xmlns:w16se="http://schemas.microsoft.com/office/word/2015/wordml/symex" xmlns:wpg="http://schemas.microsoft.com/office/word/2010/wordprocessingGroup" xmlns:wpi="http://schemas.microsoft.com/office/word/2010/wordprocessingInk" xmlns:wne="http://schemas.microsoft.com/office/word/2006/wordml" xmlns:wps="http://schemas.microsoft.com/office/word/2010/wordprocessingShape" mc:Ignorable="w14 w15 w16se w16cid w16 w16cex w16sdtdh w16du wp14">
+<w:numbering xmlns:wpc="http://schemas.microsoft.com/office/word/2010/wordprocessingCanvas" xmlns:cx="http://schemas.microsoft.com/office/drawing/2014/chartex" xmlns:cx1="http://schemas.microsoft.com/office/drawing/2015/9/8/chartex" xmlns:cx2="http://schemas.microsoft.com/office/drawing/2015/10/21/chartex" xmlns:cx3="http://schemas.microsoft.com/office/drawing/2016/5/9/chartex" xmlns:cx4="http://schemas.microsoft.com/office/drawing/2016/5/10/chartex" xmlns:cx5="http://schemas.microsoft.com/office/drawing/2016/5/11/chartex" xmlns:cx6="http://schemas.microsoft.com/office/drawing/2016/5/12/chartex" xmlns:cx7="http://schemas.microsoft.com/office/drawing/2016/5/13/chartex" xmlns:cx8="http://schemas.microsoft.com/office/drawing/2016/5/14/chartex" xmlns:mc="http://schemas.openxmlformats.org/markup-compatibility/2006" xmlns:aink="http://schemas.microsoft.com/office/drawing/2016/ink" xmlns:am3d="http://schemas.microsoft.com/office/drawing/2017/model3d" xmlns:o="urn:schemas-microsoft-com:office:office" xmlns:oel="http://schemas.microsoft.com/office/2019/extlst" xmlns:r="http://schemas.openxmlformats.org/officeDocument/2006/relationships" xmlns:m="http://schemas.openxmlformats.org/officeDocument/2006/math" xmlns:v="urn:schemas-microsoft-com:vml" xmlns:wp14="http://schemas.microsoft.com/office/word/2010/wordprocessingDrawing" xmlns:wp="http://schemas.openxmlformats.org/drawingml/2006/wordprocessingDrawing" xmlns:w10="urn:schemas-microsoft-com:office:word" xmlns:w="http://schemas.openxmlformats.org/wordprocessingml/2006/main" xmlns:w14="http://schemas.microsoft.com/office/word/2010/wordml" xmlns:w15="http://schemas.microsoft.com/office/word/2012/wordml" xmlns:w16cex="http://schemas.microsoft.com/office/word/2018/wordml/cex" xmlns:w16cid="http://schemas.microsoft.com/office/word/2016/wordml/cid" xmlns:w16="http://schemas.microsoft.com/office/word/2018/wordml" xmlns:w16du="http://schemas.microsoft.com/office/word/2023/wordml/word16du" xmlns:w16sdtdh="http://schemas.microsoft.com/office/word/2020/wordml/sdtdatahash" xmlns:w16sdtfl="http://schemas.microsoft.com/office/word/2024/wordml/sdtformatlock" xmlns:w16se="http://schemas.microsoft.com/office/word/2015/wordml/symex" xmlns:wpg="http://schemas.microsoft.com/office/word/2010/wordprocessingGroup" xmlns:wpi="http://schemas.microsoft.com/office/word/2010/wordprocessingInk" xmlns:wne="http://schemas.microsoft.com/office/word/2006/wordml" xmlns:wps="http://schemas.microsoft.com/office/word/2010/wordprocessingShape" mc:Ignorable="w14 w15 w16se w16cid w16 w16cex w16sdtdh w16sdtfl w16du wp14">
   <w:abstractNum w:abstractNumId="0" w15:restartNumberingAfterBreak="0">
     <w:nsid w:val="54BF6A9E"/>
     <w:multiLevelType w:val="hybridMultilevel"/>
@@ -681,7 +531,7 @@
 </file>
 
 <file path=word/styles.xml><?xml version="1.0" encoding="utf-8"?>
-<w:styles xmlns:mc="http://schemas.openxmlformats.org/markup-compatibility/2006" xmlns:r="http://schemas.openxmlformats.org/officeDocument/2006/relationships" xmlns:w="http://schemas.openxmlformats.org/wordprocessingml/2006/main" xmlns:w14="http://schemas.microsoft.com/office/word/2010/wordml" xmlns:w15="http://schemas.microsoft.com/office/word/2012/wordml" xmlns:w16cex="http://schemas.microsoft.com/office/word/2018/wordml/cex" xmlns:w16cid="http://schemas.microsoft.com/office/word/2016/wordml/cid" xmlns:w16="http://schemas.microsoft.com/office/word/2018/wordml" xmlns:w16du="http://schemas.microsoft.com/office/word/2023/wordml/word16du" xmlns:w16sdtdh="http://schemas.microsoft.com/office/word/2020/wordml/sdtdatahash" xmlns:w16se="http://schemas.microsoft.com/office/word/2015/wordml/symex" mc:Ignorable="w14 w15 w16se w16cid w16 w16cex w16sdtdh w16du">
+<w:styles xmlns:mc="http://schemas.openxmlformats.org/markup-compatibility/2006" xmlns:r="http://schemas.openxmlformats.org/officeDocument/2006/relationships" xmlns:w="http://schemas.openxmlformats.org/wordprocessingml/2006/main" xmlns:w14="http://schemas.microsoft.com/office/word/2010/wordml" xmlns:w15="http://schemas.microsoft.com/office/word/2012/wordml" xmlns:w16cex="http://schemas.microsoft.com/office/word/2018/wordml/cex" xmlns:w16cid="http://schemas.microsoft.com/office/word/2016/wordml/cid" xmlns:w16="http://schemas.microsoft.com/office/word/2018/wordml" xmlns:w16du="http://schemas.microsoft.com/office/word/2023/wordml/word16du" xmlns:w16sdtdh="http://schemas.microsoft.com/office/word/2020/wordml/sdtdatahash" xmlns:w16sdtfl="http://schemas.microsoft.com/office/word/2024/wordml/sdtformatlock" xmlns:w16se="http://schemas.microsoft.com/office/word/2015/wordml/symex" mc:Ignorable="w14 w15 w16se w16cid w16 w16cex w16sdtdh w16sdtfl w16du">
   <w:docDefaults>
     <w:rPrDefault>
       <w:rPr>

</xml_diff>